<commit_message>
Upload BlackBoxTesting file again
The file now holds the Black Box Tests.
</commit_message>
<xml_diff>
--- a/Gruppe4_BlackBoxTesting.docx
+++ b/Gruppe4_BlackBoxTesting.docx
@@ -58,28 +58,12 @@
                 <w:b/>
               </w:rPr>
             </w:pPr>
-            <w:proofErr w:type="spellStart"/>
             <w:r>
               <w:rPr>
                 <w:b/>
               </w:rPr>
-              <w:t>Expected</w:t>
-            </w:r>
-            <w:proofErr w:type="spellEnd"/>
-            <w:r>
-              <w:rPr>
-                <w:b/>
-              </w:rPr>
-              <w:t xml:space="preserve"> </w:t>
-            </w:r>
-            <w:proofErr w:type="spellStart"/>
-            <w:r>
-              <w:rPr>
-                <w:b/>
-              </w:rPr>
-              <w:t>Result</w:t>
-            </w:r>
-            <w:proofErr w:type="spellEnd"/>
+              <w:t>Expected Result</w:t>
+            </w:r>
           </w:p>
         </w:tc>
         <w:tc>
@@ -104,16 +88,8 @@
               <w:rPr>
                 <w:b/>
               </w:rPr>
-              <w:t xml:space="preserve">Actual </w:t>
-            </w:r>
-            <w:proofErr w:type="spellStart"/>
-            <w:r>
-              <w:rPr>
-                <w:b/>
-              </w:rPr>
-              <w:t>Result</w:t>
-            </w:r>
-            <w:proofErr w:type="spellEnd"/>
+              <w:t>Actual Result</w:t>
+            </w:r>
           </w:p>
         </w:tc>
       </w:tr>
@@ -121,25 +97,6 @@
         <w:tc>
           <w:tcPr>
             <w:tcW w:w="3020" w:type="dxa"/>
-            <w:tcBorders>
-              <w:top w:val="single" w:sz="4" w:space="0" w:color="auto"/>
-              <w:left w:val="single" w:sz="4" w:space="0" w:color="auto"/>
-              <w:bottom w:val="single" w:sz="4" w:space="0" w:color="auto"/>
-              <w:right w:val="single" w:sz="4" w:space="0" w:color="auto"/>
-            </w:tcBorders>
-          </w:tcPr>
-          <w:p>
-            <w:pPr>
-              <w:spacing w:after="160" w:line="278" w:lineRule="auto"/>
-              <w:rPr>
-                <w:b/>
-              </w:rPr>
-            </w:pPr>
-          </w:p>
-        </w:tc>
-        <w:tc>
-          <w:tcPr>
-            <w:tcW w:w="3021" w:type="dxa"/>
             <w:tcBorders>
               <w:top w:val="single" w:sz="4" w:space="0" w:color="auto"/>
               <w:left w:val="single" w:sz="4" w:space="0" w:color="auto"/>
@@ -151,6 +108,9 @@
             <w:pPr>
               <w:spacing w:after="160" w:line="278" w:lineRule="auto"/>
             </w:pPr>
+            <w:r>
+              <w:t>Note «erfassen» knopf</w:t>
+            </w:r>
           </w:p>
         </w:tc>
         <w:tc>
@@ -167,13 +127,14 @@
             <w:pPr>
               <w:spacing w:after="160" w:line="278" w:lineRule="auto"/>
             </w:pPr>
-          </w:p>
-        </w:tc>
-      </w:tr>
-      <w:tr>
-        <w:tc>
-          <w:tcPr>
-            <w:tcW w:w="3020" w:type="dxa"/>
+            <w:r>
+              <w:t>Note wird an Prorektor geschickt</w:t>
+            </w:r>
+          </w:p>
+        </w:tc>
+        <w:tc>
+          <w:tcPr>
+            <w:tcW w:w="3021" w:type="dxa"/>
             <w:tcBorders>
               <w:top w:val="single" w:sz="4" w:space="0" w:color="auto"/>
               <w:left w:val="single" w:sz="4" w:space="0" w:color="auto"/>
@@ -185,11 +146,16 @@
             <w:pPr>
               <w:spacing w:after="160" w:line="278" w:lineRule="auto"/>
             </w:pPr>
-          </w:p>
-        </w:tc>
-        <w:tc>
-          <w:tcPr>
-            <w:tcW w:w="3021" w:type="dxa"/>
+            <w:r>
+              <w:t>Note wurde als Anfrage als Prorektor geschickt.</w:t>
+            </w:r>
+          </w:p>
+        </w:tc>
+      </w:tr>
+      <w:tr>
+        <w:tc>
+          <w:tcPr>
+            <w:tcW w:w="3020" w:type="dxa"/>
             <w:tcBorders>
               <w:top w:val="single" w:sz="4" w:space="0" w:color="auto"/>
               <w:left w:val="single" w:sz="4" w:space="0" w:color="auto"/>
@@ -201,6 +167,9 @@
             <w:pPr>
               <w:spacing w:after="160" w:line="278" w:lineRule="auto"/>
             </w:pPr>
+            <w:r>
+              <w:t>Note ablehnen als Prorektor</w:t>
+            </w:r>
           </w:p>
         </w:tc>
         <w:tc>
@@ -217,13 +186,14 @@
             <w:pPr>
               <w:spacing w:after="160" w:line="278" w:lineRule="auto"/>
             </w:pPr>
-          </w:p>
-        </w:tc>
-      </w:tr>
-      <w:tr>
-        <w:tc>
-          <w:tcPr>
-            <w:tcW w:w="3020" w:type="dxa"/>
+            <w:r>
+              <w:t>Note wird abgelehnt</w:t>
+            </w:r>
+          </w:p>
+        </w:tc>
+        <w:tc>
+          <w:tcPr>
+            <w:tcW w:w="3021" w:type="dxa"/>
             <w:tcBorders>
               <w:top w:val="single" w:sz="4" w:space="0" w:color="auto"/>
               <w:left w:val="single" w:sz="4" w:space="0" w:color="auto"/>
@@ -235,11 +205,16 @@
             <w:pPr>
               <w:spacing w:after="160" w:line="278" w:lineRule="auto"/>
             </w:pPr>
-          </w:p>
-        </w:tc>
-        <w:tc>
-          <w:tcPr>
-            <w:tcW w:w="3021" w:type="dxa"/>
+            <w:r>
+              <w:t>Passiert nichts</w:t>
+            </w:r>
+          </w:p>
+        </w:tc>
+      </w:tr>
+      <w:tr>
+        <w:tc>
+          <w:tcPr>
+            <w:tcW w:w="3020" w:type="dxa"/>
             <w:tcBorders>
               <w:top w:val="single" w:sz="4" w:space="0" w:color="auto"/>
               <w:left w:val="single" w:sz="4" w:space="0" w:color="auto"/>
@@ -251,6 +226,9 @@
             <w:pPr>
               <w:spacing w:after="160" w:line="278" w:lineRule="auto"/>
             </w:pPr>
+            <w:r>
+              <w:t>Bei Anfrage auf «Ansicht» klicken</w:t>
+            </w:r>
           </w:p>
         </w:tc>
         <w:tc>
@@ -267,13 +245,14 @@
             <w:pPr>
               <w:spacing w:after="160" w:line="278" w:lineRule="auto"/>
             </w:pPr>
-          </w:p>
-        </w:tc>
-      </w:tr>
-      <w:tr>
-        <w:tc>
-          <w:tcPr>
-            <w:tcW w:w="3020" w:type="dxa"/>
+            <w:r>
+              <w:t>Die eingegebenen Daten von den Lehrern sehen</w:t>
+            </w:r>
+          </w:p>
+        </w:tc>
+        <w:tc>
+          <w:tcPr>
+            <w:tcW w:w="3021" w:type="dxa"/>
             <w:tcBorders>
               <w:top w:val="single" w:sz="4" w:space="0" w:color="auto"/>
               <w:left w:val="single" w:sz="4" w:space="0" w:color="auto"/>
@@ -285,11 +264,16 @@
             <w:pPr>
               <w:spacing w:after="160" w:line="278" w:lineRule="auto"/>
             </w:pPr>
-          </w:p>
-        </w:tc>
-        <w:tc>
-          <w:tcPr>
-            <w:tcW w:w="3021" w:type="dxa"/>
+            <w:r>
+              <w:t>Man sieht den Schüler Namen, man sieht den Namen des Lehrers, das Datum, die Note und eine Bemerkung, falls man sie ablehnen möchte,</w:t>
+            </w:r>
+          </w:p>
+        </w:tc>
+      </w:tr>
+      <w:tr>
+        <w:tc>
+          <w:tcPr>
+            <w:tcW w:w="3020" w:type="dxa"/>
             <w:tcBorders>
               <w:top w:val="single" w:sz="4" w:space="0" w:color="auto"/>
               <w:left w:val="single" w:sz="4" w:space="0" w:color="auto"/>
@@ -301,6 +285,9 @@
             <w:pPr>
               <w:spacing w:after="160" w:line="278" w:lineRule="auto"/>
             </w:pPr>
+            <w:r>
+              <w:t>Auf «Noten der Schüler» klicken</w:t>
+            </w:r>
           </w:p>
         </w:tc>
         <w:tc>
@@ -317,13 +304,14 @@
             <w:pPr>
               <w:spacing w:after="160" w:line="278" w:lineRule="auto"/>
             </w:pPr>
-          </w:p>
-        </w:tc>
-      </w:tr>
-      <w:tr>
-        <w:tc>
-          <w:tcPr>
-            <w:tcW w:w="3020" w:type="dxa"/>
+            <w:r>
+              <w:t>Man sieht die erstellten Noten und ihre Daten</w:t>
+            </w:r>
+          </w:p>
+        </w:tc>
+        <w:tc>
+          <w:tcPr>
+            <w:tcW w:w="3021" w:type="dxa"/>
             <w:tcBorders>
               <w:top w:val="single" w:sz="4" w:space="0" w:color="auto"/>
               <w:left w:val="single" w:sz="4" w:space="0" w:color="auto"/>
@@ -335,11 +323,16 @@
             <w:pPr>
               <w:spacing w:after="160" w:line="278" w:lineRule="auto"/>
             </w:pPr>
-          </w:p>
-        </w:tc>
-        <w:tc>
-          <w:tcPr>
-            <w:tcW w:w="3021" w:type="dxa"/>
+            <w:r>
+              <w:t>Man sieht Schülername, Modul, Lehrer, Verspätet ja/nein, Note Bemerkung, Datum und Endstatus</w:t>
+            </w:r>
+          </w:p>
+        </w:tc>
+      </w:tr>
+      <w:tr>
+        <w:tc>
+          <w:tcPr>
+            <w:tcW w:w="3020" w:type="dxa"/>
             <w:tcBorders>
               <w:top w:val="single" w:sz="4" w:space="0" w:color="auto"/>
               <w:left w:val="single" w:sz="4" w:space="0" w:color="auto"/>
@@ -351,6 +344,9 @@
             <w:pPr>
               <w:spacing w:after="160" w:line="278" w:lineRule="auto"/>
             </w:pPr>
+            <w:r>
+              <w:t>Bei «Neue Note erfassen» auf «schliessen» klicken</w:t>
+            </w:r>
           </w:p>
         </w:tc>
         <w:tc>
@@ -367,6 +363,139 @@
             <w:pPr>
               <w:spacing w:after="160" w:line="278" w:lineRule="auto"/>
             </w:pPr>
+            <w:r>
+              <w:t>Das Modal geht zu, nichts wird gespeichert</w:t>
+            </w:r>
+          </w:p>
+        </w:tc>
+        <w:tc>
+          <w:tcPr>
+            <w:tcW w:w="3021" w:type="dxa"/>
+            <w:tcBorders>
+              <w:top w:val="single" w:sz="4" w:space="0" w:color="auto"/>
+              <w:left w:val="single" w:sz="4" w:space="0" w:color="auto"/>
+              <w:bottom w:val="single" w:sz="4" w:space="0" w:color="auto"/>
+              <w:right w:val="single" w:sz="4" w:space="0" w:color="auto"/>
+            </w:tcBorders>
+          </w:tcPr>
+          <w:p>
+            <w:pPr>
+              <w:spacing w:after="160" w:line="278" w:lineRule="auto"/>
+            </w:pPr>
+            <w:r>
+              <w:t>Das Modal geht erfolgreich zu und nichts wird gespeichert</w:t>
+            </w:r>
+          </w:p>
+        </w:tc>
+      </w:tr>
+      <w:tr>
+        <w:tc>
+          <w:tcPr>
+            <w:tcW w:w="3020" w:type="dxa"/>
+            <w:tcBorders>
+              <w:top w:val="single" w:sz="4" w:space="0" w:color="auto"/>
+              <w:left w:val="single" w:sz="4" w:space="0" w:color="auto"/>
+              <w:bottom w:val="single" w:sz="4" w:space="0" w:color="auto"/>
+              <w:right w:val="single" w:sz="4" w:space="0" w:color="auto"/>
+            </w:tcBorders>
+          </w:tcPr>
+          <w:p>
+            <w:r>
+              <w:t>2FA</w:t>
+            </w:r>
+          </w:p>
+        </w:tc>
+        <w:tc>
+          <w:tcPr>
+            <w:tcW w:w="3021" w:type="dxa"/>
+            <w:tcBorders>
+              <w:top w:val="single" w:sz="4" w:space="0" w:color="auto"/>
+              <w:left w:val="single" w:sz="4" w:space="0" w:color="auto"/>
+              <w:bottom w:val="single" w:sz="4" w:space="0" w:color="auto"/>
+              <w:right w:val="single" w:sz="4" w:space="0" w:color="auto"/>
+            </w:tcBorders>
+          </w:tcPr>
+          <w:p>
+            <w:r>
+              <w:t>Mail wird geschickt mit Code</w:t>
+            </w:r>
+          </w:p>
+        </w:tc>
+        <w:tc>
+          <w:tcPr>
+            <w:tcW w:w="3021" w:type="dxa"/>
+            <w:tcBorders>
+              <w:top w:val="single" w:sz="4" w:space="0" w:color="auto"/>
+              <w:left w:val="single" w:sz="4" w:space="0" w:color="auto"/>
+              <w:bottom w:val="single" w:sz="4" w:space="0" w:color="auto"/>
+              <w:right w:val="single" w:sz="4" w:space="0" w:color="auto"/>
+            </w:tcBorders>
+          </w:tcPr>
+          <w:p>
+            <w:r>
+              <w:t xml:space="preserve">Mail von </w:t>
+            </w:r>
+            <w:hyperlink r:id="rId4" w:history="1">
+              <w:r>
+                <w:rPr>
+                  <w:rStyle w:val="Hyperlink"/>
+                </w:rPr>
+                <w:t>julia@abaecherli.ch</w:t>
+              </w:r>
+            </w:hyperlink>
+            <w:r>
+              <w:t xml:space="preserve"> eingeben für einen Code. Das Mail wird an eine Prototyp-Mail Adresse geschickt, nicht an die Mail vom Lehrer.</w:t>
+            </w:r>
+          </w:p>
+        </w:tc>
+      </w:tr>
+      <w:tr>
+        <w:tc>
+          <w:tcPr>
+            <w:tcW w:w="3020" w:type="dxa"/>
+            <w:tcBorders>
+              <w:top w:val="single" w:sz="4" w:space="0" w:color="auto"/>
+              <w:left w:val="single" w:sz="4" w:space="0" w:color="auto"/>
+              <w:bottom w:val="single" w:sz="4" w:space="0" w:color="auto"/>
+              <w:right w:val="single" w:sz="4" w:space="0" w:color="auto"/>
+            </w:tcBorders>
+          </w:tcPr>
+          <w:p>
+            <w:r>
+              <w:t>Submit funktion bei Login</w:t>
+            </w:r>
+          </w:p>
+        </w:tc>
+        <w:tc>
+          <w:tcPr>
+            <w:tcW w:w="3021" w:type="dxa"/>
+            <w:tcBorders>
+              <w:top w:val="single" w:sz="4" w:space="0" w:color="auto"/>
+              <w:left w:val="single" w:sz="4" w:space="0" w:color="auto"/>
+              <w:bottom w:val="single" w:sz="4" w:space="0" w:color="auto"/>
+              <w:right w:val="single" w:sz="4" w:space="0" w:color="auto"/>
+            </w:tcBorders>
+          </w:tcPr>
+          <w:p>
+            <w:r>
+              <w:t>2FA Code Modal wird angezeigt</w:t>
+            </w:r>
+          </w:p>
+        </w:tc>
+        <w:tc>
+          <w:tcPr>
+            <w:tcW w:w="3021" w:type="dxa"/>
+            <w:tcBorders>
+              <w:top w:val="single" w:sz="4" w:space="0" w:color="auto"/>
+              <w:left w:val="single" w:sz="4" w:space="0" w:color="auto"/>
+              <w:bottom w:val="single" w:sz="4" w:space="0" w:color="auto"/>
+              <w:right w:val="single" w:sz="4" w:space="0" w:color="auto"/>
+            </w:tcBorders>
+          </w:tcPr>
+          <w:p>
+            <w:r>
+              <w:t>Beim drücken auf «Submit» kommt ein Modal der ein Code erwartet.</w:t>
+            </w:r>
           </w:p>
         </w:tc>
       </w:tr>
@@ -986,6 +1115,7 @@
   <w:style w:type="character" w:default="1" w:styleId="Absatz-Standardschriftart">
     <w:name w:val="Default Paragraph Font"/>
     <w:uiPriority w:val="1"/>
+    <w:semiHidden/>
     <w:unhideWhenUsed/>
   </w:style>
   <w:style w:type="table" w:default="1" w:styleId="NormaleTabelle">
@@ -1317,6 +1447,29 @@
         <w:insideV w:val="single" w:sz="4" w:space="0" w:color="auto"/>
       </w:tblBorders>
     </w:tblPr>
+  </w:style>
+  <w:style w:type="character" w:styleId="Hyperlink">
+    <w:name w:val="Hyperlink"/>
+    <w:basedOn w:val="Absatz-Standardschriftart"/>
+    <w:uiPriority w:val="99"/>
+    <w:unhideWhenUsed/>
+    <w:rsid w:val="00666CFE"/>
+    <w:rPr>
+      <w:color w:val="467886" w:themeColor="hyperlink"/>
+      <w:u w:val="single"/>
+    </w:rPr>
+  </w:style>
+  <w:style w:type="character" w:styleId="NichtaufgelsteErwhnung">
+    <w:name w:val="Unresolved Mention"/>
+    <w:basedOn w:val="Absatz-Standardschriftart"/>
+    <w:uiPriority w:val="99"/>
+    <w:semiHidden/>
+    <w:unhideWhenUsed/>
+    <w:rsid w:val="00666CFE"/>
+    <w:rPr>
+      <w:color w:val="605E5C"/>
+      <w:shd w:val="clear" w:color="auto" w:fill="E1DFDD"/>
+    </w:rPr>
   </w:style>
 </w:styles>
 </file>

</xml_diff>